<commit_message>
Some modifications made in project guide file.
</commit_message>
<xml_diff>
--- a/SpringCoreDIwithAutowiring/SpringCoreDIwithAutowiringProjectGuide.docx
+++ b/SpringCoreDIwithAutowiring/SpringCoreDIwithAutowiringProjectGuide.docx
@@ -732,6 +732,70 @@
           <w:szCs w:val="24"/>
         </w:rPr>
         <w:t xml:space="preserve"> 'spring-config.xml' in resources folder. </w:t>
+      </w:r>
+      <w:r>
+        <w:rPr>
+          <w:rFonts w:ascii="Open Sans" w:hAnsi="Open Sans" w:cs="Open Sans"/>
+          <w:color w:val="BA3925"/>
+          <w:spacing w:val="-2"/>
+          <w:sz w:val="24"/>
+          <w:szCs w:val="24"/>
+        </w:rPr>
+        <w:t xml:space="preserve"> Here we do not used 'ref' unlike in project '</w:t>
+      </w:r>
+      <w:proofErr w:type="spellStart"/>
+      <w:r>
+        <w:rPr>
+          <w:rFonts w:ascii="Open Sans" w:hAnsi="Open Sans" w:cs="Open Sans"/>
+          <w:color w:val="BA3925"/>
+          <w:spacing w:val="-2"/>
+          <w:sz w:val="24"/>
+          <w:szCs w:val="24"/>
+        </w:rPr>
+        <w:t>SpringCoreDependencyInjectionDemo</w:t>
+      </w:r>
+      <w:proofErr w:type="spellEnd"/>
+      <w:r>
+        <w:rPr>
+          <w:rFonts w:ascii="Open Sans" w:hAnsi="Open Sans" w:cs="Open Sans"/>
+          <w:color w:val="BA3925"/>
+          <w:spacing w:val="-2"/>
+          <w:sz w:val="24"/>
+          <w:szCs w:val="24"/>
+        </w:rPr>
+        <w:t>' instead we have used</w:t>
+      </w:r>
+      <w:r>
+        <w:rPr>
+          <w:rFonts w:ascii="Open Sans" w:hAnsi="Open Sans" w:cs="Open Sans"/>
+          <w:color w:val="BA3925"/>
+          <w:spacing w:val="-2"/>
+          <w:sz w:val="24"/>
+          <w:szCs w:val="24"/>
+        </w:rPr>
+        <w:t xml:space="preserve"> </w:t>
+      </w:r>
+      <w:proofErr w:type="spellStart"/>
+      <w:r>
+        <w:rPr>
+          <w:rFonts w:ascii="Open Sans" w:hAnsi="Open Sans" w:cs="Open Sans"/>
+          <w:color w:val="BA3925"/>
+          <w:spacing w:val="-2"/>
+          <w:sz w:val="24"/>
+          <w:szCs w:val="24"/>
+        </w:rPr>
+        <w:t>autowire</w:t>
+      </w:r>
+      <w:proofErr w:type="spellEnd"/>
+      <w:r>
+        <w:rPr>
+          <w:rFonts w:ascii="Open Sans" w:hAnsi="Open Sans" w:cs="Open Sans"/>
+          <w:color w:val="BA3925"/>
+          <w:spacing w:val="-2"/>
+          <w:sz w:val="24"/>
+          <w:szCs w:val="24"/>
+        </w:rPr>
+        <w:t xml:space="preserve"> attribute in bean tag which implicitly refer the mentioned bean behind the scene.</w:t>
       </w:r>
     </w:p>
     <w:sectPr>

</xml_diff>